<commit_message>
Update ECHAROUX Inès GAUNAND Ryan SAé2.docx
</commit_message>
<xml_diff>
--- a/ECHAROUX Inès GAUNAND Ryan SAé2.docx
+++ b/ECHAROUX Inès GAUNAND Ryan SAé2.docx
@@ -312,7 +312,7 @@
           </mc:Choice>
           <mc:Fallback>
             <w:pict>
-              <v:group w14:anchorId="30B26A26" id="Groupe 5" o:spid="_x0000_s1026" style="position:absolute;margin-left:-426pt;margin-top:-47.45pt;width:1037.2pt;height:717.8pt;z-index:-251639808;mso-position-horizontal-relative:page;mso-position-vertical-relative:page" coordorigin="-8515,-958" coordsize="20744,14356" o:gfxdata="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">
+              <v:group w14:anchorId="559AE5E5" id="Groupe 5" o:spid="_x0000_s1026" style="position:absolute;margin-left:-426pt;margin-top:-47.45pt;width:1037.2pt;height:717.8pt;z-index:-251639808;mso-position-horizontal-relative:page;mso-position-vertical-relative:page" coordorigin="-8515,-958" coordsize="20744,14356" o:gfxdata="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">
                 <v:shapetype id="_x0000_t75" coordsize="21600,21600" o:spt="75" o:preferrelative="t" path="m@4@5l@4@11@9@11@9@5xe" filled="f" stroked="f">
                   <v:stroke joinstyle="miter"/>
                   <v:formulas>
@@ -615,13 +615,23 @@
           <w:lang w:val="fr-FR"/>
         </w:rPr>
       </w:pPr>
+      <w:proofErr w:type="spellStart"/>
       <w:r>
         <w:rPr>
           <w:color w:val="212121"/>
           <w:w w:val="105"/>
           <w:lang w:val="fr-FR"/>
         </w:rPr>
-        <w:t xml:space="preserve">SAé S1.02 </w:t>
+        <w:t>SAé</w:t>
+      </w:r>
+      <w:proofErr w:type="spellEnd"/>
+      <w:r>
+        <w:rPr>
+          <w:color w:val="212121"/>
+          <w:w w:val="105"/>
+          <w:lang w:val="fr-FR"/>
+        </w:rPr>
+        <w:t xml:space="preserve"> S1.02 </w:t>
       </w:r>
       <w:r>
         <w:rPr>
@@ -1249,7 +1259,7 @@
           </mc:Choice>
           <mc:Fallback>
             <w:pict>
-              <v:rect w14:anchorId="56379560" id="Rectangle 9" o:spid="_x0000_s1026" style="position:absolute;margin-left:-51.15pt;margin-top:.15pt;width:640.85pt;height:856.85pt;z-index:-251682816;visibility:visible;mso-wrap-style:square;mso-width-percent:0;mso-height-percent:0;mso-wrap-distance-left:9pt;mso-wrap-distance-top:0;mso-wrap-distance-right:9pt;mso-wrap-distance-bottom:0;mso-position-horizontal:absolute;mso-position-horizontal-relative:text;mso-position-vertical:absolute;mso-position-vertical-relative:text;mso-width-percent:0;mso-height-percent:0;mso-width-relative:margin;mso-height-relative:margin;v-text-anchor:middle" o:gfxdata="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" fillcolor="#edca60" strokecolor="#edca60" strokeweight="2pt"/>
+              <v:rect w14:anchorId="642BF7FD" id="Rectangle 9" o:spid="_x0000_s1026" style="position:absolute;margin-left:-51.15pt;margin-top:.15pt;width:640.85pt;height:856.85pt;z-index:-251682816;visibility:visible;mso-wrap-style:square;mso-width-percent:0;mso-height-percent:0;mso-wrap-distance-left:9pt;mso-wrap-distance-top:0;mso-wrap-distance-right:9pt;mso-wrap-distance-bottom:0;mso-position-horizontal:absolute;mso-position-horizontal-relative:text;mso-position-vertical:absolute;mso-position-vertical-relative:text;mso-width-percent:0;mso-height-percent:0;mso-width-relative:margin;mso-height-relative:margin;v-text-anchor:middle" o:gfxdata="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" fillcolor="#edca60" strokecolor="#edca60" strokeweight="2pt"/>
             </w:pict>
           </mc:Fallback>
         </mc:AlternateContent>
@@ -2489,7 +2499,6 @@
     </w:p>
     <w:p>
       <w:pPr>
-        <w:jc w:val="center"/>
         <w:rPr>
           <w:rFonts w:ascii="Trebuchet MS"/>
           <w:sz w:val="26"/>
@@ -2504,344 +2513,6 @@
     </w:p>
     <w:p>
       <w:pPr>
-        <w:pStyle w:val="Corpsdetexte"/>
-        <w:spacing w:line="45" w:lineRule="exact"/>
-        <w:ind w:left="111"/>
-        <w:rPr>
-          <w:rFonts w:ascii="Trebuchet MS"/>
-          <w:sz w:val="4"/>
-        </w:rPr>
-      </w:pPr>
-      <w:r>
-        <w:rPr>
-          <w:rFonts w:ascii="Trebuchet MS"/>
-          <w:sz w:val="4"/>
-        </w:rPr>
-      </w:r>
-      <w:r>
-        <w:rPr>
-          <w:rFonts w:ascii="Trebuchet MS"/>
-          <w:sz w:val="4"/>
-        </w:rPr>
-        <w:pict w14:anchorId="5690ECF3">
-          <v:group id="_x0000_s1059" style="width:522.45pt;height:2.3pt;mso-position-horizontal-relative:char;mso-position-vertical-relative:line" coordsize="10449,46">
-            <v:rect id="_x0000_s1060" style="position:absolute;width:10449;height:46" fillcolor="#edca60" stroked="f"/>
-            <w10:anchorlock/>
-          </v:group>
-        </w:pict>
-      </w:r>
-    </w:p>
-    <w:p>
-      <w:pPr>
-        <w:pStyle w:val="Corpsdetexte"/>
-        <w:rPr>
-          <w:rFonts w:ascii="Trebuchet MS"/>
-          <w:sz w:val="19"/>
-        </w:rPr>
-      </w:pPr>
-    </w:p>
-    <w:p>
-      <w:pPr>
-        <w:pStyle w:val="Titre1"/>
-        <w:tabs>
-          <w:tab w:val="left" w:pos="9166"/>
-        </w:tabs>
-        <w:rPr>
-          <w:lang w:val="fr-FR"/>
-        </w:rPr>
-      </w:pPr>
-      <w:bookmarkStart w:id="0" w:name="_Toc91174033"/>
-      <w:r>
-        <w:rPr>
-          <w:w w:val="110"/>
-          <w:lang w:val="fr-FR"/>
-        </w:rPr>
-        <w:t xml:space="preserve">R E G L A G E  </w:t>
-      </w:r>
-      <w:r>
-        <w:rPr>
-          <w:w w:val="110"/>
-          <w:lang w:val="fr-FR"/>
-        </w:rPr>
-        <w:t xml:space="preserve"> </w:t>
-      </w:r>
-      <w:r>
-        <w:rPr>
-          <w:w w:val="110"/>
-          <w:lang w:val="fr-FR"/>
-        </w:rPr>
-        <w:t xml:space="preserve">D E </w:t>
-      </w:r>
-      <w:r>
-        <w:rPr>
-          <w:w w:val="110"/>
-          <w:lang w:val="fr-FR"/>
-        </w:rPr>
-        <w:t xml:space="preserve"> </w:t>
-      </w:r>
-      <w:r>
-        <w:rPr>
-          <w:w w:val="110"/>
-          <w:lang w:val="fr-FR"/>
-        </w:rPr>
-        <w:t xml:space="preserve"> P E T I T S </w:t>
-      </w:r>
-      <w:r>
-        <w:rPr>
-          <w:w w:val="110"/>
-          <w:lang w:val="fr-FR"/>
-        </w:rPr>
-        <w:t xml:space="preserve"> </w:t>
-      </w:r>
-      <w:r>
-        <w:rPr>
-          <w:w w:val="110"/>
-          <w:lang w:val="fr-FR"/>
-        </w:rPr>
-        <w:t xml:space="preserve"> P R O B L E M E</w:t>
-      </w:r>
-      <w:r>
-        <w:rPr>
-          <w:w w:val="110"/>
-          <w:lang w:val="fr-FR"/>
-        </w:rPr>
-        <w:t xml:space="preserve"> S</w:t>
-      </w:r>
-      <w:bookmarkEnd w:id="0"/>
-    </w:p>
-    <w:p>
-      <w:pPr>
-        <w:pStyle w:val="Corpsdetexte"/>
-        <w:rPr>
-          <w:rFonts w:ascii="Trebuchet MS"/>
-          <w:b/>
-        </w:rPr>
-      </w:pPr>
-    </w:p>
-    <w:p>
-      <w:pPr>
-        <w:pStyle w:val="Corpsdetexte"/>
-        <w:spacing w:before="11"/>
-        <w:rPr>
-          <w:rFonts w:ascii="Trebuchet MS"/>
-          <w:b/>
-          <w:sz w:val="10"/>
-        </w:rPr>
-      </w:pPr>
-      <w:r>
-        <w:pict w14:anchorId="5690ECF5">
-          <v:group id="_x0000_s1055" style="position:absolute;left:0;text-align:left;margin-left:36.6pt;margin-top:8.35pt;width:522.45pt;height:132.15pt;z-index:-15727616;mso-wrap-distance-left:0;mso-wrap-distance-right:0;mso-position-horizontal-relative:page" coordorigin="732,167" coordsize="10449,2643">
-            <v:rect id="_x0000_s1058" style="position:absolute;left:731;top:166;width:10449;height:2643" fillcolor="#edca60" stroked="f"/>
-            <v:rect id="_x0000_s1057" style="position:absolute;left:1211;top:1680;width:9518;height:46" fillcolor="black" stroked="f"/>
-            <v:shapetype id="_x0000_t202" coordsize="21600,21600" o:spt="202" path="m,l,21600r21600,l21600,xe">
-              <v:stroke joinstyle="miter"/>
-              <v:path gradientshapeok="t" o:connecttype="rect"/>
-            </v:shapetype>
-            <v:shape id="_x0000_s1056" type="#_x0000_t202" style="position:absolute;left:731;top:166;width:10449;height:2643" filled="f" stroked="f">
-              <v:textbox inset="0,0,0,0">
-                <w:txbxContent>
-                  <w:p>
-                    <w:pPr>
-                      <w:spacing w:before="492"/>
-                      <w:ind w:left="1004"/>
-                      <w:rPr>
-                        <w:rFonts w:ascii="Trebuchet MS"/>
-                        <w:b/>
-                        <w:sz w:val="62"/>
-                      </w:rPr>
-                    </w:pPr>
-                    <w:r>
-                      <w:rPr>
-                        <w:rFonts w:ascii="Trebuchet MS"/>
-                        <w:b/>
-                        <w:color w:val="212121"/>
-                        <w:w w:val="110"/>
-                        <w:sz w:val="62"/>
-                      </w:rPr>
-                      <w:t>D</w:t>
-                    </w:r>
-                    <w:r>
-                      <w:rPr>
-                        <w:rFonts w:ascii="Trebuchet MS"/>
-                        <w:b/>
-                        <w:color w:val="212121"/>
-                        <w:w w:val="110"/>
-                        <w:sz w:val="62"/>
-                      </w:rPr>
-                      <w:t xml:space="preserve"> E S   P E T I T S   B U G S</w:t>
-                    </w:r>
-                  </w:p>
-                  <w:p>
-                    <w:pPr>
-                      <w:spacing w:before="8"/>
-                      <w:rPr>
-                        <w:rFonts w:ascii="Trebuchet MS"/>
-                        <w:b/>
-                        <w:sz w:val="59"/>
-                      </w:rPr>
-                    </w:pPr>
-                  </w:p>
-                  <w:p>
-                    <w:pPr>
-                      <w:spacing w:before="1"/>
-                      <w:jc w:val="center"/>
-                      <w:rPr>
-                        <w:sz w:val="20"/>
-                      </w:rPr>
-                    </w:pPr>
-                    <w:r>
-                      <w:rPr>
-                        <w:color w:val="212121"/>
-                        <w:w w:val="105"/>
-                        <w:sz w:val="20"/>
-                      </w:rPr>
-                      <w:t xml:space="preserve">Petits réglages pour que le jeu soit plus </w:t>
-                    </w:r>
-                    <w:r>
-                      <w:rPr>
-                        <w:color w:val="212121"/>
-                        <w:w w:val="105"/>
-                        <w:sz w:val="20"/>
-                      </w:rPr>
-                      <w:t>fluide</w:t>
-                    </w:r>
-                    <w:r>
-                      <w:rPr>
-                        <w:color w:val="212121"/>
-                        <w:w w:val="105"/>
-                        <w:sz w:val="20"/>
-                      </w:rPr>
-                      <w:t xml:space="preserve"> et plus agréable à jouer</w:t>
-                    </w:r>
-                  </w:p>
-                </w:txbxContent>
-              </v:textbox>
-            </v:shape>
-            <w10:wrap type="topAndBottom" anchorx="page"/>
-          </v:group>
-        </w:pict>
-      </w:r>
-    </w:p>
-    <w:p>
-      <w:pPr>
-        <w:pStyle w:val="Corpsdetexte"/>
-        <w:rPr>
-          <w:rFonts w:ascii="Trebuchet MS"/>
-          <w:b/>
-        </w:rPr>
-      </w:pPr>
-    </w:p>
-    <w:p>
-      <w:pPr>
-        <w:pStyle w:val="Corpsdetexte"/>
-        <w:rPr>
-          <w:rFonts w:ascii="Trebuchet MS"/>
-          <w:b/>
-        </w:rPr>
-      </w:pPr>
-      <w:r>
-        <w:rPr>
-          <w:noProof/>
-        </w:rPr>
-        <mc:AlternateContent>
-          <mc:Choice Requires="wps">
-            <w:drawing>
-              <wp:anchor distT="0" distB="0" distL="0" distR="0" simplePos="0" relativeHeight="251683840" behindDoc="1" locked="0" layoutInCell="1" allowOverlap="1" wp14:anchorId="5690ED04" wp14:editId="7029025D">
-                <wp:simplePos x="0" y="0"/>
-                <wp:positionH relativeFrom="page">
-                  <wp:posOffset>388620</wp:posOffset>
-                </wp:positionH>
-                <wp:positionV relativeFrom="paragraph">
-                  <wp:posOffset>226926</wp:posOffset>
-                </wp:positionV>
-                <wp:extent cx="6635115" cy="28575"/>
-                <wp:effectExtent l="0" t="0" r="0" b="0"/>
-                <wp:wrapTopAndBottom/>
-                <wp:docPr id="10" name="Rectangle 10"/>
-                <wp:cNvGraphicFramePr>
-                  <a:graphicFrameLocks xmlns:a="http://schemas.openxmlformats.org/drawingml/2006/main"/>
-                </wp:cNvGraphicFramePr>
-                <a:graphic xmlns:a="http://schemas.openxmlformats.org/drawingml/2006/main">
-                  <a:graphicData uri="http://schemas.microsoft.com/office/word/2010/wordprocessingShape">
-                    <wps:wsp>
-                      <wps:cNvSpPr>
-                        <a:spLocks noChangeArrowheads="1"/>
-                      </wps:cNvSpPr>
-                      <wps:spPr bwMode="auto">
-                        <a:xfrm>
-                          <a:off x="0" y="0"/>
-                          <a:ext cx="6635115" cy="28575"/>
-                        </a:xfrm>
-                        <a:prstGeom prst="rect">
-                          <a:avLst/>
-                        </a:prstGeom>
-                        <a:solidFill>
-                          <a:srgbClr val="EDCA60"/>
-                        </a:solidFill>
-                        <a:ln>
-                          <a:noFill/>
-                        </a:ln>
-                        <a:extLst>
-                          <a:ext uri="{91240B29-F687-4F45-9708-019B960494DF}">
-                            <a14:hiddenLine xmlns:a14="http://schemas.microsoft.com/office/drawing/2010/main" w="9525">
-                              <a:solidFill>
-                                <a:srgbClr val="000000"/>
-                              </a:solidFill>
-                              <a:miter lim="800000"/>
-                              <a:headEnd/>
-                              <a:tailEnd/>
-                            </a14:hiddenLine>
-                          </a:ext>
-                        </a:extLst>
-                      </wps:spPr>
-                      <wps:bodyPr rot="0" vert="horz" wrap="square" lIns="91440" tIns="45720" rIns="91440" bIns="45720" anchor="t" anchorCtr="0" upright="1">
-                        <a:noAutofit/>
-                      </wps:bodyPr>
-                    </wps:wsp>
-                  </a:graphicData>
-                </a:graphic>
-                <wp14:sizeRelH relativeFrom="page">
-                  <wp14:pctWidth>0</wp14:pctWidth>
-                </wp14:sizeRelH>
-                <wp14:sizeRelV relativeFrom="page">
-                  <wp14:pctHeight>0</wp14:pctHeight>
-                </wp14:sizeRelV>
-              </wp:anchor>
-            </w:drawing>
-          </mc:Choice>
-          <mc:Fallback>
-            <w:pict>
-              <v:rect w14:anchorId="56E95823" id="Rectangle 10" o:spid="_x0000_s1026" style="position:absolute;margin-left:30.6pt;margin-top:17.85pt;width:522.45pt;height:2.25pt;z-index:-251632640;visibility:visible;mso-wrap-style:square;mso-width-percent:0;mso-height-percent:0;mso-wrap-distance-left:0;mso-wrap-distance-top:0;mso-wrap-distance-right:0;mso-wrap-distance-bottom:0;mso-position-horizontal:absolute;mso-position-horizontal-relative:page;mso-position-vertical:absolute;mso-position-vertical-relative:text;mso-width-percent:0;mso-height-percent:0;mso-width-relative:page;mso-height-relative:page;v-text-anchor:top" o:gfxdata="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" fillcolor="#edca60" stroked="f">
-                <w10:wrap type="topAndBottom" anchorx="page"/>
-              </v:rect>
-            </w:pict>
-          </mc:Fallback>
-        </mc:AlternateContent>
-      </w:r>
-    </w:p>
-    <w:p>
-      <w:pPr>
-        <w:rPr>
-          <w:rFonts w:ascii="Trebuchet MS"/>
-          <w:sz w:val="24"/>
-        </w:rPr>
-      </w:pPr>
-    </w:p>
-    <w:p>
-      <w:pPr>
-        <w:rPr>
-          <w:rFonts w:ascii="Trebuchet MS"/>
-          <w:sz w:val="24"/>
-        </w:rPr>
-        <w:sectPr>
-          <w:pgSz w:w="11910" w:h="16850"/>
-          <w:pgMar w:top="840" w:right="620" w:bottom="0" w:left="620" w:header="720" w:footer="720" w:gutter="0"/>
-          <w:cols w:space="720"/>
-        </w:sectPr>
-      </w:pPr>
-    </w:p>
-    <w:p>
-      <w:pPr>
         <w:sectPr>
           <w:type w:val="continuous"/>
           <w:pgSz w:w="11910" w:h="16850"/>
@@ -2871,6 +2542,7 @@
         <w:pict w14:anchorId="5690ECF9">
           <v:group id="_x0000_s1053" style="width:522.45pt;height:2.3pt;mso-position-horizontal-relative:char;mso-position-vertical-relative:line" coordsize="10449,46">
             <v:rect id="_x0000_s1054" style="position:absolute;width:10449;height:46" fillcolor="#edca60" stroked="f"/>
+            <w10:wrap type="none"/>
             <w10:anchorlock/>
           </v:group>
         </w:pict>
@@ -2895,22 +2567,38 @@
           <w:lang w:val="fr-FR"/>
         </w:rPr>
       </w:pPr>
-      <w:bookmarkStart w:id="1" w:name="_Toc91174034"/>
+      <w:bookmarkStart w:id="0" w:name="_Toc91174034"/>
       <w:r>
         <w:rPr>
           <w:w w:val="110"/>
           <w:lang w:val="fr-FR"/>
         </w:rPr>
-        <w:t xml:space="preserve">S Y S T E M E   D E   R E C E T T E </w:t>
-      </w:r>
+        <w:t xml:space="preserve">S Y S T E M E   D E   R E C E T </w:t>
+      </w:r>
+      <w:proofErr w:type="spellStart"/>
       <w:r>
         <w:rPr>
           <w:w w:val="110"/>
           <w:lang w:val="fr-FR"/>
         </w:rPr>
+        <w:t>T</w:t>
+      </w:r>
+      <w:proofErr w:type="spellEnd"/>
+      <w:r>
+        <w:rPr>
+          <w:w w:val="110"/>
+          <w:lang w:val="fr-FR"/>
+        </w:rPr>
+        <w:t xml:space="preserve"> E </w:t>
+      </w:r>
+      <w:r>
+        <w:rPr>
+          <w:w w:val="110"/>
+          <w:lang w:val="fr-FR"/>
+        </w:rPr>
         <w:t>S</w:t>
       </w:r>
-      <w:bookmarkEnd w:id="1"/>
+      <w:bookmarkEnd w:id="0"/>
       <w:r>
         <w:rPr>
           <w:w w:val="110"/>
@@ -2934,6 +2622,10 @@
           <v:group id="_x0000_s1049" style="position:absolute;left:0;text-align:left;margin-left:36.6pt;margin-top:11.15pt;width:522.45pt;height:168.9pt;z-index:-15726080;mso-wrap-distance-left:0;mso-wrap-distance-right:0;mso-position-horizontal-relative:page" coordorigin="732,223" coordsize="10449,3378">
             <v:rect id="_x0000_s1052" style="position:absolute;left:731;top:223;width:10449;height:3378" fillcolor="#edca60" stroked="f"/>
             <v:rect id="_x0000_s1051" style="position:absolute;left:1211;top:1737;width:9518;height:46" fillcolor="black" stroked="f"/>
+            <v:shapetype id="_x0000_t202" coordsize="21600,21600" o:spt="202" path="m,l,21600r21600,l21600,xe">
+              <v:stroke joinstyle="miter"/>
+              <v:path gradientshapeok="t" o:connecttype="rect"/>
+            </v:shapetype>
             <v:shape id="_x0000_s1050" type="#_x0000_t202" style="position:absolute;left:731;top:223;width:10449;height:3378" filled="f" stroked="f">
               <v:textbox style="mso-next-textbox:#_x0000_s1050" inset="0,0,0,0">
                 <w:txbxContent>
@@ -3027,406 +2719,532 @@
           <w:lang w:val="fr-FR"/>
         </w:rPr>
       </w:pPr>
-      <w:bookmarkStart w:id="2" w:name="_Toc91174035"/>
+      <w:bookmarkStart w:id="1" w:name="_Toc91174035"/>
       <w:r>
         <w:rPr>
           <w:lang w:val="fr-FR"/>
         </w:rPr>
         <w:t>Structures de données</w:t>
       </w:r>
+      <w:bookmarkEnd w:id="1"/>
+    </w:p>
+    <w:p>
+      <w:pPr>
+        <w:pStyle w:val="Titre3"/>
+      </w:pPr>
+      <w:bookmarkStart w:id="2" w:name="_Toc91174036"/>
+      <w:r>
+        <w:t>Explication détaillée</w:t>
+      </w:r>
       <w:bookmarkEnd w:id="2"/>
     </w:p>
+    <w:p/>
+    <w:p>
+      <w:pPr>
+        <w:pStyle w:val="Corpsdetexte"/>
+      </w:pPr>
+      <w:r>
+        <w:t>Nous voulions au départ parti</w:t>
+      </w:r>
+      <w:r>
+        <w:t>r</w:t>
+      </w:r>
+      <w:r>
+        <w:t xml:space="preserve"> sur une pile.</w:t>
+      </w:r>
+      <w:r>
+        <w:t xml:space="preserve"> </w:t>
+      </w:r>
+      <w:r>
+        <w:t>Puisqu’il</w:t>
+      </w:r>
+      <w:r>
+        <w:t xml:space="preserve"> nous fallait </w:t>
+      </w:r>
+      <w:r>
+        <w:t>une structure</w:t>
+      </w:r>
+      <w:r>
+        <w:t xml:space="preserve"> de données </w:t>
+      </w:r>
+      <w:r>
+        <w:t xml:space="preserve">plus complexes que celles proposés par Pascal. </w:t>
+      </w:r>
+      <w:r>
+        <w:t>La pile nous semblait parfait puisqu’elle</w:t>
+      </w:r>
+      <w:r>
+        <w:t xml:space="preserve">s permettent de </w:t>
+      </w:r>
+      <w:r>
+        <w:t>modéliser</w:t>
+      </w:r>
+      <w:r>
+        <w:t xml:space="preserve"> à peu près n'importe quel ensemble de données</w:t>
+      </w:r>
+      <w:r>
+        <w:t>.</w:t>
+      </w:r>
+      <w:r>
+        <w:t xml:space="preserve"> Cependant </w:t>
+      </w:r>
+      <w:r>
+        <w:t xml:space="preserve">nous avions </w:t>
+      </w:r>
+      <w:r>
+        <w:t xml:space="preserve">eu énormément de mal à l’implémenter surtout que d’un groupe de quatre, nous nous sommes retrouvés à deux. Ainsi, n’ayant pas le temps de faire mieux. Nous sommes </w:t>
+      </w:r>
+      <w:proofErr w:type="gramStart"/>
+      <w:r>
+        <w:t>parti</w:t>
+      </w:r>
+      <w:proofErr w:type="gramEnd"/>
+      <w:r>
+        <w:t xml:space="preserve"> sur un tableau à deux dimensions </w:t>
+      </w:r>
+      <w:r>
+        <w:t>comportement le nom des recettes et le bonus rattaché à ce nom.</w:t>
+      </w:r>
+    </w:p>
     <w:p>
       <w:pPr>
         <w:pStyle w:val="Titre3"/>
       </w:pPr>
-      <w:bookmarkStart w:id="3" w:name="_Toc91174036"/>
-      <w:r>
-        <w:t>Explication détaillée</w:t>
+      <w:bookmarkStart w:id="3" w:name="_Toc91174037"/>
+      <w:r>
+        <w:t>Justification</w:t>
       </w:r>
       <w:bookmarkEnd w:id="3"/>
     </w:p>
     <w:p/>
     <w:p>
       <w:pPr>
+        <w:pStyle w:val="Titre2"/>
+        <w:rPr>
+          <w:lang w:val="fr-FR"/>
+        </w:rPr>
+      </w:pPr>
+      <w:bookmarkStart w:id="4" w:name="_Toc91174038"/>
+      <w:r>
+        <w:rPr>
+          <w:lang w:val="fr-FR"/>
+        </w:rPr>
+        <w:t>Etude comparative des algorithmes de tri</w:t>
+      </w:r>
+      <w:bookmarkEnd w:id="4"/>
+    </w:p>
+    <w:p>
+      <w:pPr>
         <w:pStyle w:val="Titre3"/>
       </w:pPr>
-      <w:bookmarkStart w:id="4" w:name="_Toc91174037"/>
-      <w:r>
-        <w:t>Justification</w:t>
-      </w:r>
-      <w:bookmarkEnd w:id="4"/>
+      <w:r>
+        <w:t>Tri par insertion</w:t>
+      </w:r>
+    </w:p>
+    <w:p>
+      <w:pPr>
+        <w:pStyle w:val="Corpsdetexte"/>
+        <w:spacing w:before="2"/>
+      </w:pPr>
+    </w:p>
+    <w:p>
+      <w:pPr>
+        <w:pStyle w:val="Corpsdetexte"/>
+        <w:spacing w:before="2"/>
+      </w:pPr>
+      <w:r>
+        <w:t xml:space="preserve">Le principe est de parcourir la liste </w:t>
+      </w:r>
+      <w:r>
+        <w:t xml:space="preserve">(ou le tableau) </w:t>
+      </w:r>
+      <w:r>
+        <w:t>non t</w:t>
+      </w:r>
+      <w:r>
+        <w:t xml:space="preserve">riée en la décomposant en deux parties, </w:t>
+      </w:r>
+      <w:r>
+        <w:t>une partie</w:t>
+      </w:r>
+      <w:r>
+        <w:t xml:space="preserve"> déjà triée et une partie non triée. </w:t>
+      </w:r>
+      <w:r>
+        <w:t>L'opération de base consiste à prendre l'élément frontière dans la partie non triée, puis à l'insérer à sa place dans la partie triée (place que l'on recherchera séquentiellement), puis à déplacer la frontière d'une position vers la droite. Ces insertions s'effectuent tant qu'il reste un élément à ranger dans la partie non triée.</w:t>
+      </w:r>
+    </w:p>
+    <w:p>
+      <w:pPr>
+        <w:pStyle w:val="Corpsdetexte"/>
+        <w:spacing w:before="2"/>
+      </w:pPr>
+    </w:p>
+    <w:p>
+      <w:pPr>
+        <w:pStyle w:val="Corpsdetexte"/>
+        <w:spacing w:before="2"/>
+      </w:pPr>
+      <w:r>
+        <w:t>Dans le pire des cas le nombre de comparaisons est une valeur qui ne dépe</w:t>
+      </w:r>
+      <w:r>
+        <w:t>nd que de la longueur i de la partie déjà rangée. Il y a donc au pire i comparaisons pour chaque i variant de 2 à n. La complexité au pire en nombre de comparaison est donc égale à la somme des n termes suiva</w:t>
+      </w:r>
+      <w:r>
+        <w:t>nts.  La complexité au pire en nombre de comparaison est donc de l’ordre de n</w:t>
+      </w:r>
+      <w:r>
+        <w:t>².</w:t>
+      </w:r>
+    </w:p>
+    <w:p>
+      <w:pPr>
+        <w:pStyle w:val="Corpsdetexte"/>
+        <w:spacing w:before="2"/>
+      </w:pPr>
+    </w:p>
+    <w:p>
+      <w:pPr>
+        <w:pStyle w:val="Corpsdetexte"/>
+        <w:spacing w:before="2"/>
+      </w:pPr>
+      <w:r>
+        <w:t xml:space="preserve">Par ailleurs, </w:t>
+      </w:r>
+      <w:r>
+        <w:t>il y a autant de transferts dans la boucle qu’il y a de comparaisons il faut ajouter deux transferts par boucle</w:t>
+      </w:r>
+      <w:r>
+        <w:t xml:space="preserve"> soit un total dans le pire des cas de : n(n+1)/2 + 2(</w:t>
+      </w:r>
+      <w:r>
+        <w:t>n-1) = (n²+5n-4)/2. La complexité au pire en nombre de transferts est de l’ordre de n².</w:t>
+      </w:r>
+    </w:p>
+    <w:p>
+      <w:pPr>
+        <w:pStyle w:val="Corpsdetexte"/>
+        <w:spacing w:before="2"/>
+      </w:pPr>
+    </w:p>
+    <w:p>
+      <w:pPr>
+        <w:pStyle w:val="Titre3"/>
+      </w:pPr>
+      <w:r>
+        <w:t>Tri à bulle</w:t>
+      </w:r>
+    </w:p>
+    <w:p>
+      <w:pPr>
+        <w:pStyle w:val="Corpsdetexte"/>
+        <w:spacing w:before="2"/>
+      </w:pPr>
+    </w:p>
+    <w:p>
+      <w:pPr>
+        <w:pStyle w:val="Corpsdetexte"/>
+        <w:spacing w:before="2"/>
+      </w:pPr>
+      <w:r>
+        <w:t xml:space="preserve">Son principe est de parcourir la liste en intervertissant toute paire d’éléments consécutifs non ordonnés. </w:t>
+      </w:r>
+      <w:r>
+        <w:t xml:space="preserve">Ainsi après le premier parcours, l’élément </w:t>
+      </w:r>
+      <w:r>
+        <w:t>maximum se retrouve en dernier. On recommence l’opération avec la nouvelle sous-suite, et ainsi de suite jusqu’à épuisement de toutes les sous-suites.</w:t>
+      </w:r>
+    </w:p>
+    <w:p>
+      <w:pPr>
+        <w:pStyle w:val="Corpsdetexte"/>
+        <w:spacing w:before="2"/>
+      </w:pPr>
+    </w:p>
+    <w:p>
+      <w:pPr>
+        <w:pStyle w:val="Corpsdetexte"/>
+        <w:spacing w:before="2"/>
+      </w:pPr>
+      <w:r>
+        <w:t xml:space="preserve">Le nombre de comparaisons </w:t>
+      </w:r>
+      <w:r>
+        <w:t xml:space="preserve">est une valeur qui ne dépend que de la longueur n de la liste, ce nombre est égal au nombre de fois que les itérations s’exécutent, le comptage montre que la boucle s’exécute n fois et qu’à chaque fois la </w:t>
+      </w:r>
+      <w:r>
+        <w:t>deuxième boucle exécute (i-2)+1 fois la comparaison.</w:t>
+      </w:r>
+      <w:r>
+        <w:t xml:space="preserve"> La complexité en nombre de comparaison est de l’ordre de n². </w:t>
+      </w:r>
+    </w:p>
+    <w:p>
+      <w:pPr>
+        <w:pStyle w:val="Corpsdetexte"/>
+        <w:spacing w:before="2"/>
+      </w:pPr>
+    </w:p>
+    <w:p>
+      <w:pPr>
+        <w:pStyle w:val="Corpsdetexte"/>
+        <w:spacing w:before="2"/>
+      </w:pPr>
+      <w:r>
+        <w:lastRenderedPageBreak/>
+        <w:t>Calculons par dénombrement le nombre d’échanges dans le pire des cas</w:t>
+      </w:r>
+      <w:r>
+        <w:t>. Le cas le plus mauvais est celui où le tableau est déjà classé mais dans l’ordre inverse et donc chaque cellule doit être échangée, dans cette éventualité il y a donc autant d’échange que de tests. La complexité au pire en nombre d’échanges et donc de l’ordre n².</w:t>
+      </w:r>
+    </w:p>
+    <w:p>
+      <w:pPr>
+        <w:pStyle w:val="Corpsdetexte"/>
+        <w:spacing w:before="2"/>
+      </w:pPr>
+    </w:p>
+    <w:p>
+      <w:pPr>
+        <w:pStyle w:val="Titre3"/>
+      </w:pPr>
+      <w:r>
+        <w:t>Tri par fusion</w:t>
+      </w:r>
+    </w:p>
+    <w:p>
+      <w:pPr>
+        <w:pStyle w:val="Corpsdetexte"/>
+        <w:spacing w:before="2"/>
+      </w:pPr>
+    </w:p>
+    <w:p>
+      <w:pPr>
+        <w:pStyle w:val="Corpsdetexte"/>
+      </w:pPr>
+      <w:r>
+        <w:t>Le principe du tri à fusion est : on divise en deux moitiés la liste à trier</w:t>
+      </w:r>
+      <w:r>
+        <w:t>. On tire chacune d’entre elles. On fusionne les deux moitiés obtenues pour reconstituer la liste triée.</w:t>
+      </w:r>
+      <w:r>
+        <w:t xml:space="preserve"> Ce tri est basé sur la technique algorithmique </w:t>
+      </w:r>
+      <w:r>
+        <w:t>diviser pour régner.</w:t>
+      </w:r>
+      <w:r>
+        <w:t xml:space="preserve"> L’opération principale de l’algorithme est la fusion, qui consiste à réunir deux listes triées </w:t>
+      </w:r>
+      <w:r>
+        <w:t xml:space="preserve">en une seule. L’efficacité de l’algorithme vient du fait que deux listes triées peuvent être </w:t>
+      </w:r>
+      <w:r>
+        <w:t>fusionnées en temps linéaire.</w:t>
+      </w:r>
+    </w:p>
+    <w:p>
+      <w:pPr>
+        <w:pStyle w:val="Corpsdetexte"/>
+      </w:pPr>
+    </w:p>
+    <w:p>
+      <w:pPr>
+        <w:pStyle w:val="Corpsdetexte"/>
+      </w:pPr>
+      <w:r>
+        <w:t xml:space="preserve">Le tri fusion se décrit naturellement sur des listes et c'est </w:t>
+      </w:r>
+      <w:proofErr w:type="gramStart"/>
+      <w:r>
+        <w:t>sur</w:t>
+      </w:r>
+      <w:proofErr w:type="gramEnd"/>
+      <w:r>
+        <w:t xml:space="preserve"> de telles structures qu'il est à la fois le plus simple et le plus rapide. Cependant, il fonctionne aussi sur des tableaux. La version la plus simple du tri fusion sur les tableaux </w:t>
+      </w:r>
+      <w:proofErr w:type="gramStart"/>
+      <w:r>
+        <w:t>a</w:t>
+      </w:r>
+      <w:proofErr w:type="gramEnd"/>
+      <w:r>
+        <w:t xml:space="preserve"> une efficacité comparable au tri rapide</w:t>
+      </w:r>
+      <w:r>
+        <w:t xml:space="preserve"> mais elle n'opère pas en place.</w:t>
+      </w:r>
+    </w:p>
+    <w:p>
+      <w:pPr>
+        <w:pStyle w:val="Corpsdetexte"/>
+      </w:pPr>
+    </w:p>
+    <w:p>
+      <w:pPr>
+        <w:pStyle w:val="Corpsdetexte"/>
+      </w:pPr>
+      <w:r>
+        <w:t xml:space="preserve">Sa complexité </w:t>
+      </w:r>
+      <w:r>
+        <w:t xml:space="preserve">pour une entrée de taille de n </w:t>
+      </w:r>
+      <w:r>
+        <w:t>est de l’ordre n log n, ce qui est asymptotiquement optimal.</w:t>
+      </w:r>
+      <w:r>
+        <w:t xml:space="preserve"> </w:t>
+      </w:r>
+      <w:r>
+        <w:t xml:space="preserve">Pour conclure, sur </w:t>
+      </w:r>
+      <w:r>
+        <w:t>la liste</w:t>
+      </w:r>
+      <w:r>
+        <w:t xml:space="preserve">, sa complexité est optimale, il </w:t>
+      </w:r>
+      <w:r>
+        <w:t>s’implémente très simplement et ne requiert pas de copie en mémoire temporaire.</w:t>
+      </w:r>
+    </w:p>
+    <w:p>
+      <w:pPr>
+        <w:pStyle w:val="Corpsdetexte"/>
+        <w:spacing w:before="2"/>
+      </w:pPr>
+    </w:p>
+    <w:p>
+      <w:pPr>
+        <w:pStyle w:val="Titre3"/>
+      </w:pPr>
+      <w:r>
+        <w:t>Conclusion</w:t>
+      </w:r>
+    </w:p>
+    <w:p>
+      <w:pPr>
+        <w:pStyle w:val="Corpsdetexte"/>
+        <w:spacing w:before="2"/>
+      </w:pPr>
+    </w:p>
+    <w:p>
+      <w:pPr>
+        <w:pStyle w:val="Corpsdetexte"/>
+      </w:pPr>
+      <w:r>
+        <w:t xml:space="preserve">Pour conclure, </w:t>
+      </w:r>
+      <w:r>
+        <w:t xml:space="preserve">il existe deux </w:t>
+      </w:r>
+      <w:r>
+        <w:t xml:space="preserve">types de </w:t>
+      </w:r>
+      <w:r>
+        <w:t xml:space="preserve">méthodes. </w:t>
+      </w:r>
+      <w:r>
+        <w:t>Les méthodes qui</w:t>
+      </w:r>
+      <w:r>
+        <w:t xml:space="preserve"> trient les éléments deux à deux, de manière plus ou moins efficace, mais qui nécessitent toujours de comparer chacun des n éléments avec chacun des n-1 autres éléments. C’est le cas donc pour le tri à bulle et </w:t>
+      </w:r>
+      <w:r>
+        <w:t xml:space="preserve">le </w:t>
+      </w:r>
+      <w:r>
+        <w:t xml:space="preserve">tri par </w:t>
+      </w:r>
+      <w:r>
+        <w:t xml:space="preserve">insertion. Et, dans un second temps, les méthodes qui trient </w:t>
+      </w:r>
+      <w:r>
+        <w:t>des sous-ensembles de ces n éléments pis regroupent les éléments triés.</w:t>
+      </w:r>
+      <w:r>
+        <w:t xml:space="preserve"> Ce qui est </w:t>
+      </w:r>
+      <w:r>
+        <w:t>le cas</w:t>
+      </w:r>
+      <w:r>
+        <w:t xml:space="preserve"> pour le tri par fusion.</w:t>
+      </w:r>
+    </w:p>
+    <w:p>
+      <w:pPr>
+        <w:pStyle w:val="Corpsdetexte"/>
+      </w:pPr>
+    </w:p>
+    <w:p>
+      <w:pPr>
+        <w:pStyle w:val="Corpsdetexte"/>
+      </w:pPr>
+      <w:r>
+        <w:t>Prenons un exemple concret. Pour n=</w:t>
+      </w:r>
+      <w:r>
+        <w:t xml:space="preserve">1000 la complexité des premières méthodes </w:t>
+      </w:r>
+      <w:r>
+        <w:t xml:space="preserve">est n²=106. Alors que </w:t>
+      </w:r>
+      <w:r>
+        <w:t>pour les deuxièmes méthodes avec n=1000 la complexité est de n(log(n))=</w:t>
+      </w:r>
+      <w:r>
+        <w:t>10.000 approximativement.</w:t>
+      </w:r>
+      <w:r>
+        <w:t xml:space="preserve"> Dans l’optique de travailler avec les 5.000 recettes il serait alors mieux de travailler avec le tri par fusion.</w:t>
+      </w:r>
+    </w:p>
+    <w:p>
+      <w:pPr>
+        <w:pStyle w:val="Corpsdetexte"/>
+      </w:pPr>
+    </w:p>
+    <w:p>
+      <w:pPr>
+        <w:pStyle w:val="Titre3"/>
+      </w:pPr>
+      <w:r>
+        <w:t xml:space="preserve">Problème de </w:t>
+      </w:r>
+      <w:r>
+        <w:t>tri</w:t>
+      </w:r>
     </w:p>
     <w:p/>
     <w:p>
       <w:pPr>
-        <w:pStyle w:val="Titre2"/>
-        <w:rPr>
-          <w:lang w:val="fr-FR"/>
-        </w:rPr>
-      </w:pPr>
-      <w:bookmarkStart w:id="5" w:name="_Toc91174038"/>
-      <w:r>
-        <w:rPr>
-          <w:lang w:val="fr-FR"/>
-        </w:rPr>
-        <w:t>Etude comparative des algorithmes de tri</w:t>
-      </w:r>
-      <w:bookmarkEnd w:id="5"/>
-    </w:p>
-    <w:p>
-      <w:pPr>
-        <w:pStyle w:val="Titre3"/>
-      </w:pPr>
-      <w:r>
-        <w:t>Tri par insertion</w:t>
-      </w:r>
-    </w:p>
-    <w:p>
-      <w:pPr>
-        <w:pStyle w:val="Corpsdetexte"/>
-        <w:spacing w:before="2"/>
-      </w:pPr>
-    </w:p>
-    <w:p>
-      <w:pPr>
-        <w:pStyle w:val="Corpsdetexte"/>
-        <w:spacing w:before="2"/>
-      </w:pPr>
-      <w:r>
-        <w:t xml:space="preserve">Le principe est de parcourir la liste </w:t>
-      </w:r>
-      <w:r>
-        <w:t xml:space="preserve">(ou le tableau) </w:t>
-      </w:r>
-      <w:r>
-        <w:t>non t</w:t>
-      </w:r>
-      <w:r>
-        <w:t xml:space="preserve">riée en la décomposant en deux parties, </w:t>
-      </w:r>
-      <w:r>
-        <w:t>une partie</w:t>
-      </w:r>
-      <w:r>
-        <w:t xml:space="preserve"> déjà triée et une partie non triée. </w:t>
-      </w:r>
-      <w:r>
-        <w:t>L'opération de base consiste à prendre l'élément frontière dans la partie non triée, puis à l'insérer à sa place dans la partie triée (place que l'on recherchera séquentiellement), puis à déplacer la frontière d'une position vers la droite. Ces insertions s'effectuent tant qu'il reste un élément à ranger dans la partie non triée.</w:t>
-      </w:r>
-    </w:p>
-    <w:p>
-      <w:pPr>
-        <w:pStyle w:val="Corpsdetexte"/>
-        <w:spacing w:before="2"/>
-      </w:pPr>
-    </w:p>
-    <w:p>
-      <w:pPr>
-        <w:pStyle w:val="Corpsdetexte"/>
-        <w:spacing w:before="2"/>
-      </w:pPr>
-      <w:r>
-        <w:t>Dans le pire des cas le nombre de comparaisons est une valeur qui ne dépe</w:t>
-      </w:r>
-      <w:r>
-        <w:t>nd que de la longueur i de la partie déjà rangée. Il y a donc au pire i comparaisons pour chaque i variant de 2 à n. La complexité au pire en nombre de comparaison est donc égale à la somme des n termes suiva</w:t>
-      </w:r>
-      <w:r>
-        <w:t>nts.  La complexité au pire en nombre de comparaison est donc de l’ordre de n</w:t>
-      </w:r>
-      <w:r>
-        <w:t>².</w:t>
-      </w:r>
-    </w:p>
-    <w:p>
-      <w:pPr>
-        <w:pStyle w:val="Corpsdetexte"/>
-        <w:spacing w:before="2"/>
-      </w:pPr>
-    </w:p>
-    <w:p>
-      <w:pPr>
-        <w:pStyle w:val="Corpsdetexte"/>
-        <w:spacing w:before="2"/>
-      </w:pPr>
-      <w:r>
-        <w:t xml:space="preserve">Par ailleurs, </w:t>
-      </w:r>
-      <w:r>
-        <w:t>il y a autant de transferts dans la boucle qu’il y a de comparaisons il faut ajouter deux transferts par boucle</w:t>
-      </w:r>
-      <w:r>
-        <w:t xml:space="preserve"> soit un total dans le pire des cas de : n(n+1)/2 + 2(</w:t>
-      </w:r>
-      <w:r>
-        <w:t>n-1) = (n²+5n-4)/2. La complexité au pire en nombre de transferts est de l’ordre de n².</w:t>
-      </w:r>
-    </w:p>
-    <w:p>
-      <w:pPr>
-        <w:pStyle w:val="Corpsdetexte"/>
-        <w:spacing w:before="2"/>
-      </w:pPr>
-    </w:p>
-    <w:p>
-      <w:pPr>
-        <w:pStyle w:val="Titre3"/>
-      </w:pPr>
-      <w:r>
-        <w:t>Tri à bulle</w:t>
-      </w:r>
-    </w:p>
-    <w:p>
-      <w:pPr>
-        <w:pStyle w:val="Corpsdetexte"/>
-        <w:spacing w:before="2"/>
-      </w:pPr>
-    </w:p>
-    <w:p>
-      <w:pPr>
-        <w:pStyle w:val="Corpsdetexte"/>
-        <w:spacing w:before="2"/>
-      </w:pPr>
-      <w:r>
-        <w:t xml:space="preserve">Son principe est de parcourir la liste en intervertissant toute paire d’éléments consécutifs non ordonnés. </w:t>
-      </w:r>
-      <w:r>
-        <w:t xml:space="preserve">Ainsi après le premier parcours, l’élément </w:t>
-      </w:r>
-      <w:r>
-        <w:t>maximum se retrouve en dernier. On recommence l’opération avec la nouvelle sous-suite, et ainsi de suite jusqu’à épuisement de toutes les sous-suites.</w:t>
-      </w:r>
-    </w:p>
-    <w:p>
-      <w:pPr>
-        <w:pStyle w:val="Corpsdetexte"/>
-        <w:spacing w:before="2"/>
-      </w:pPr>
-    </w:p>
-    <w:p>
-      <w:pPr>
-        <w:pStyle w:val="Corpsdetexte"/>
-        <w:spacing w:before="2"/>
-      </w:pPr>
-      <w:r>
-        <w:t xml:space="preserve">Le nombre de comparaisons </w:t>
-      </w:r>
-      <w:r>
-        <w:t xml:space="preserve">est une valeur qui ne dépend que de la longueur n de la liste, ce nombre est égal au nombre de fois que les itérations s’exécutent, le comptage montre que la boucle s’exécute n fois et qu’à chaque fois la </w:t>
-      </w:r>
-      <w:r>
-        <w:t>deuxième boucle exécute (i-2)+1 fois la comparaison.</w:t>
-      </w:r>
-      <w:r>
-        <w:t xml:space="preserve"> La complexité en nombre de comparaison est de l’ordre de n². </w:t>
-      </w:r>
-    </w:p>
-    <w:p>
-      <w:pPr>
-        <w:pStyle w:val="Corpsdetexte"/>
-        <w:spacing w:before="2"/>
-      </w:pPr>
-    </w:p>
-    <w:p>
-      <w:pPr>
-        <w:pStyle w:val="Corpsdetexte"/>
-        <w:spacing w:before="2"/>
-      </w:pPr>
-      <w:r>
-        <w:t>Calculons par dénombrement le nombre d’échanges dans le pire des cas</w:t>
-      </w:r>
-      <w:r>
-        <w:t>. Le cas le plus mauvais est celui où le tableau est déjà classé mais dans l’ordre inverse et donc chaque cellule doit être échangée, dans cette éventualité il y a donc autant d’échange que de tests. La complexité au pire en nombre d’échanges et donc de l’ordre n².</w:t>
-      </w:r>
-    </w:p>
-    <w:p>
-      <w:pPr>
-        <w:pStyle w:val="Corpsdetexte"/>
-        <w:spacing w:before="2"/>
-      </w:pPr>
-    </w:p>
-    <w:p>
-      <w:pPr>
-        <w:pStyle w:val="Titre3"/>
-      </w:pPr>
-      <w:r>
-        <w:lastRenderedPageBreak/>
-        <w:t>Tri par fusion</w:t>
-      </w:r>
-    </w:p>
-    <w:p>
-      <w:pPr>
-        <w:pStyle w:val="Corpsdetexte"/>
-        <w:spacing w:before="2"/>
-      </w:pPr>
-    </w:p>
-    <w:p>
-      <w:pPr>
-        <w:pStyle w:val="Corpsdetexte"/>
-      </w:pPr>
-      <w:r>
-        <w:t>Le principe du tri à fusion est : on divise en deux moitiés la liste à trier</w:t>
-      </w:r>
-      <w:r>
-        <w:t>. On tire chacune d’entre elles. On fusionne les deux moitiés obtenues pour reconstituer la liste triée.</w:t>
-      </w:r>
-      <w:r>
-        <w:t xml:space="preserve"> Ce tri est basé sur la technique algorithmique </w:t>
-      </w:r>
-      <w:r>
-        <w:t>diviser pour régner.</w:t>
-      </w:r>
-      <w:r>
-        <w:t xml:space="preserve"> L’opération principale de l’algorithme est la fusion, qui consiste à réunir deux listes triées </w:t>
-      </w:r>
-      <w:r>
-        <w:t xml:space="preserve">en une seule. L’efficacité de l’algorithme vient du fait que deux listes triées peuvent être </w:t>
-      </w:r>
-      <w:r>
-        <w:t>fusionnées en temps linéaire.</w:t>
-      </w:r>
-    </w:p>
-    <w:p>
-      <w:pPr>
-        <w:pStyle w:val="Corpsdetexte"/>
-      </w:pPr>
-    </w:p>
-    <w:p>
-      <w:pPr>
-        <w:pStyle w:val="Corpsdetexte"/>
-      </w:pPr>
-      <w:r>
-        <w:t>Le tri fusion se décrit naturellement sur des listes et c'est sur de telles structures qu'il est à la fois le plus simple et le plus rapide. Cependant, il fonctionne aussi sur des tableaux. La version la plus simple du tri fusion sur les tableaux a une efficacité comparable au tri rapide</w:t>
-      </w:r>
-      <w:r>
-        <w:t xml:space="preserve"> mais elle n'opère pas en place.</w:t>
-      </w:r>
-    </w:p>
-    <w:p>
-      <w:pPr>
-        <w:pStyle w:val="Corpsdetexte"/>
-      </w:pPr>
-    </w:p>
-    <w:p>
-      <w:pPr>
-        <w:pStyle w:val="Corpsdetexte"/>
-      </w:pPr>
-      <w:r>
-        <w:t xml:space="preserve">Sa complexité </w:t>
-      </w:r>
-      <w:r>
-        <w:t xml:space="preserve">pour une entrée de taille de n </w:t>
-      </w:r>
-      <w:r>
-        <w:t>est de l’ordre n log n, ce qui est asymptotiquement optimal.</w:t>
-      </w:r>
-      <w:r>
-        <w:t xml:space="preserve"> </w:t>
-      </w:r>
-      <w:r>
-        <w:t xml:space="preserve">Pour conclure, sur </w:t>
-      </w:r>
-      <w:r>
-        <w:t>la liste</w:t>
-      </w:r>
-      <w:r>
-        <w:t xml:space="preserve">, sa complexité est optimale, il </w:t>
-      </w:r>
-      <w:r>
-        <w:t>s’implémente très simplement et ne requiert pas de copie en mémoire temporaire.</w:t>
-      </w:r>
-    </w:p>
-    <w:p>
-      <w:pPr>
-        <w:pStyle w:val="Corpsdetexte"/>
-        <w:spacing w:before="2"/>
-      </w:pPr>
-    </w:p>
-    <w:p>
-      <w:pPr>
-        <w:pStyle w:val="Titre3"/>
-      </w:pPr>
-      <w:r>
-        <w:t>Conclusion</w:t>
-      </w:r>
-    </w:p>
-    <w:p>
-      <w:pPr>
-        <w:pStyle w:val="Corpsdetexte"/>
-        <w:spacing w:before="2"/>
-      </w:pPr>
-    </w:p>
-    <w:p>
-      <w:pPr>
-        <w:pStyle w:val="Corpsdetexte"/>
-      </w:pPr>
-      <w:r>
-        <w:t xml:space="preserve">Pour conclure, </w:t>
-      </w:r>
-      <w:r>
-        <w:t xml:space="preserve">il existe deux </w:t>
-      </w:r>
-      <w:r>
-        <w:t xml:space="preserve">types de </w:t>
-      </w:r>
-      <w:r>
-        <w:t xml:space="preserve">méthodes. </w:t>
-      </w:r>
-      <w:r>
-        <w:t>Les méthodes qui</w:t>
-      </w:r>
-      <w:r>
-        <w:t xml:space="preserve"> trient les éléments deux à deux, de manière plus ou moins efficace, mais qui nécessitent toujours de comparer chacun des n éléments avec chacun des n-1 autres éléments. C’est le cas donc pour le tri à bulle et </w:t>
-      </w:r>
-      <w:r>
-        <w:t xml:space="preserve">le </w:t>
-      </w:r>
-      <w:r>
-        <w:t xml:space="preserve">tri par </w:t>
-      </w:r>
-      <w:r>
-        <w:t xml:space="preserve">insertion. Et, dans un second temps, les méthodes qui trient </w:t>
-      </w:r>
-      <w:r>
-        <w:t>des sous-ensembles de ces n éléments pis regroupent les éléments triés.</w:t>
-      </w:r>
-      <w:r>
-        <w:t xml:space="preserve"> Ce qui est </w:t>
-      </w:r>
-      <w:r>
-        <w:t>le cas</w:t>
-      </w:r>
-      <w:r>
-        <w:t xml:space="preserve"> pour le tri par fusion.</w:t>
-      </w:r>
-    </w:p>
-    <w:p>
-      <w:pPr>
-        <w:pStyle w:val="Corpsdetexte"/>
-      </w:pPr>
-    </w:p>
-    <w:p>
-      <w:pPr>
-        <w:pStyle w:val="Corpsdetexte"/>
-      </w:pPr>
-      <w:r>
-        <w:t>Prenons un exemple concret. Pour n=</w:t>
-      </w:r>
-      <w:r>
-        <w:t xml:space="preserve">1000 la complexité des premières méthodes </w:t>
-      </w:r>
-      <w:r>
-        <w:t xml:space="preserve">est n²=106. Alors que </w:t>
-      </w:r>
-      <w:r>
-        <w:t>pour les deuxièmes méthodes avec n=1000 la complexité est de n(log(n))=</w:t>
-      </w:r>
-      <w:r>
-        <w:t>10.000 approximativement.</w:t>
-      </w:r>
-      <w:r>
-        <w:t xml:space="preserve"> Dans l’optique de travailler avec les 5.000 recettes il serait alors mieux de travailler avec le tri par fusion.</w:t>
+        <w:pStyle w:val="Corpsdetexte"/>
+      </w:pPr>
+      <w:r>
+        <w:t xml:space="preserve">Malheureusement, peu importe ce que nous avions essayé il nous a été impossible d’implémenter </w:t>
+      </w:r>
+      <w:r>
+        <w:t xml:space="preserve">le tri par fusion. Nous nous sommes donc </w:t>
+      </w:r>
+      <w:r>
+        <w:t>retournés</w:t>
+      </w:r>
+      <w:r>
+        <w:t xml:space="preserve"> sur un tri que nous pouvions gérer, le tri à bulle.</w:t>
+      </w:r>
+      <w:r>
+        <w:t xml:space="preserve"> Par ailleurs, le tri fonctionne très bien que ce soit par rapport au nom ou au bonus cependant nous n’avions pas réussi </w:t>
+      </w:r>
+      <w:r>
+        <w:t xml:space="preserve">à instaurer le système de page. Donc, la cantine est obsolète. Nous avons </w:t>
+      </w:r>
+      <w:r>
+        <w:t>donc mis en commentaire tout ce qui n’allait pas.</w:t>
       </w:r>
     </w:p>
     <w:p>
@@ -3557,7 +3375,7 @@
           </mc:Choice>
           <mc:Fallback>
             <w:pict>
-              <v:group w14:anchorId="569D38CF" id="Groupe 16" o:spid="_x0000_s1026" style="width:522.45pt;height:2.3pt;mso-position-horizontal-relative:char;mso-position-vertical-relative:line" coordsize="10449,46" o:gfxdata="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">
+              <v:group w14:anchorId="0390843E" id="Groupe 16" o:spid="_x0000_s1026" style="width:522.45pt;height:2.3pt;mso-position-horizontal-relative:char;mso-position-vertical-relative:line" coordsize="10449,46" o:gfxdata="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">
                 <v:rect id="Rectangle 48" o:spid="_x0000_s1027" style="position:absolute;width:10449;height:46;visibility:visible;mso-wrap-style:square;v-text-anchor:top" o:gfxdata="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" fillcolor="#edca60" stroked="f"/>
                 <w10:anchorlock/>
               </v:group>
@@ -3585,7 +3403,7 @@
           <w:lang w:val="fr-FR"/>
         </w:rPr>
       </w:pPr>
-      <w:bookmarkStart w:id="6" w:name="_Toc91174039"/>
+      <w:bookmarkStart w:id="5" w:name="_Toc91174039"/>
       <w:r>
         <w:rPr>
           <w:w w:val="110"/>
@@ -3600,7 +3418,7 @@
         </w:rPr>
         <w:t>S</w:t>
       </w:r>
-      <w:bookmarkEnd w:id="6"/>
+      <w:bookmarkEnd w:id="5"/>
       <w:r>
         <w:rPr>
           <w:w w:val="110"/>
@@ -3785,7 +3603,41 @@
                                   <w:w w:val="105"/>
                                   <w:sz w:val="62"/>
                                 </w:rPr>
-                                <w:t>F O N C T I O N N A L I T E S</w:t>
+                                <w:t xml:space="preserve">F O N C T I O N </w:t>
+                              </w:r>
+                              <w:proofErr w:type="spellStart"/>
+                              <w:proofErr w:type="gramStart"/>
+                              <w:r>
+                                <w:rPr>
+                                  <w:rFonts w:ascii="Trebuchet MS"/>
+                                  <w:b/>
+                                  <w:color w:val="212121"/>
+                                  <w:w w:val="105"/>
+                                  <w:sz w:val="62"/>
+                                </w:rPr>
+                                <w:t>N</w:t>
+                              </w:r>
+                              <w:proofErr w:type="spellEnd"/>
+                              <w:r>
+                                <w:rPr>
+                                  <w:rFonts w:ascii="Trebuchet MS"/>
+                                  <w:b/>
+                                  <w:color w:val="212121"/>
+                                  <w:w w:val="105"/>
+                                  <w:sz w:val="62"/>
+                                </w:rPr>
+                                <w:t xml:space="preserve"> A</w:t>
+                              </w:r>
+                              <w:proofErr w:type="gramEnd"/>
+                              <w:r>
+                                <w:rPr>
+                                  <w:rFonts w:ascii="Trebuchet MS"/>
+                                  <w:b/>
+                                  <w:color w:val="212121"/>
+                                  <w:w w:val="105"/>
+                                  <w:sz w:val="62"/>
+                                </w:rPr>
+                                <w:t xml:space="preserve"> L I T E S</w:t>
                               </w:r>
                             </w:p>
                             <w:p>
@@ -3890,7 +3742,41 @@
                             <w:w w:val="105"/>
                             <w:sz w:val="62"/>
                           </w:rPr>
-                          <w:t>F O N C T I O N N A L I T E S</w:t>
+                          <w:t xml:space="preserve">F O N C T I O N </w:t>
+                        </w:r>
+                        <w:proofErr w:type="spellStart"/>
+                        <w:proofErr w:type="gramStart"/>
+                        <w:r>
+                          <w:rPr>
+                            <w:rFonts w:ascii="Trebuchet MS"/>
+                            <w:b/>
+                            <w:color w:val="212121"/>
+                            <w:w w:val="105"/>
+                            <w:sz w:val="62"/>
+                          </w:rPr>
+                          <w:t>N</w:t>
+                        </w:r>
+                        <w:proofErr w:type="spellEnd"/>
+                        <w:r>
+                          <w:rPr>
+                            <w:rFonts w:ascii="Trebuchet MS"/>
+                            <w:b/>
+                            <w:color w:val="212121"/>
+                            <w:w w:val="105"/>
+                            <w:sz w:val="62"/>
+                          </w:rPr>
+                          <w:t xml:space="preserve"> A</w:t>
+                        </w:r>
+                        <w:proofErr w:type="gramEnd"/>
+                        <w:r>
+                          <w:rPr>
+                            <w:rFonts w:ascii="Trebuchet MS"/>
+                            <w:b/>
+                            <w:color w:val="212121"/>
+                            <w:w w:val="105"/>
+                            <w:sz w:val="62"/>
+                          </w:rPr>
+                          <w:t xml:space="preserve"> L I T E S</w:t>
                         </w:r>
                       </w:p>
                       <w:p>
@@ -3977,7 +3863,7 @@
           <w:lang w:val="fr-FR"/>
         </w:rPr>
       </w:pPr>
-      <w:bookmarkStart w:id="7" w:name="_Toc91174040"/>
+      <w:bookmarkStart w:id="6" w:name="_Toc91174040"/>
       <w:r>
         <w:rPr>
           <w:b w:val="0"/>
@@ -3999,28 +3885,34 @@
         </w:rPr>
         <w:t>age</w:t>
       </w:r>
+      <w:bookmarkEnd w:id="6"/>
+    </w:p>
+    <w:p>
+      <w:pPr>
+        <w:pStyle w:val="Titre3"/>
+      </w:pPr>
+      <w:bookmarkStart w:id="7" w:name="_Toc91174041"/>
+      <w:r>
+        <w:t>Descriptif</w:t>
+      </w:r>
       <w:bookmarkEnd w:id="7"/>
     </w:p>
     <w:p>
       <w:pPr>
-        <w:pStyle w:val="Titre3"/>
-      </w:pPr>
-      <w:bookmarkStart w:id="8" w:name="_Toc91174041"/>
-      <w:r>
-        <w:t>Descriptif</w:t>
-      </w:r>
-      <w:bookmarkEnd w:id="8"/>
-    </w:p>
-    <w:p/>
-    <w:p>
-      <w:pPr>
-        <w:pStyle w:val="Titre3"/>
-      </w:pPr>
-      <w:bookmarkStart w:id="9" w:name="_Toc91174042"/>
-      <w:r>
-        <w:t>Explications</w:t>
-      </w:r>
-      <w:bookmarkEnd w:id="9"/>
+        <w:pStyle w:val="Corpsdetexte"/>
+      </w:pPr>
+      <w:r>
+        <w:t>Nous avons instauré le système de niveau</w:t>
+      </w:r>
+      <w:r>
+        <w:t xml:space="preserve">, qui est basé sur l’expérience gagné avec un combat contre un monstre. </w:t>
+      </w:r>
+      <w:r>
+        <w:t>Il augmente de 1.5 à chaque monté de niveau.</w:t>
+      </w:r>
+      <w:r>
+        <w:t xml:space="preserve"> </w:t>
+      </w:r>
     </w:p>
     <w:p/>
     <w:p>
@@ -4040,7 +3932,7 @@
           <w:lang w:val="fr-FR"/>
         </w:rPr>
       </w:pPr>
-      <w:bookmarkStart w:id="10" w:name="_Toc91174043"/>
+      <w:bookmarkStart w:id="8" w:name="_Toc91174043"/>
       <w:r>
         <w:rPr>
           <w:b w:val="0"/>
@@ -4048,28 +3940,28 @@
         </w:rPr>
         <w:t>Les compétences</w:t>
       </w:r>
-      <w:bookmarkEnd w:id="10"/>
+      <w:bookmarkEnd w:id="8"/>
     </w:p>
     <w:p>
       <w:pPr>
         <w:pStyle w:val="Titre3"/>
       </w:pPr>
-      <w:bookmarkStart w:id="11" w:name="_Toc91174044"/>
+      <w:bookmarkStart w:id="9" w:name="_Toc91174044"/>
       <w:r>
         <w:t>Descriptif</w:t>
       </w:r>
-      <w:bookmarkEnd w:id="11"/>
-    </w:p>
-    <w:p/>
-    <w:p>
-      <w:pPr>
-        <w:pStyle w:val="Titre3"/>
-      </w:pPr>
-      <w:bookmarkStart w:id="12" w:name="_Toc91174045"/>
-      <w:r>
-        <w:t>Explications</w:t>
-      </w:r>
-      <w:bookmarkEnd w:id="12"/>
+      <w:bookmarkEnd w:id="9"/>
+    </w:p>
+    <w:p>
+      <w:pPr>
+        <w:pStyle w:val="Corpsdetexte"/>
+      </w:pPr>
+      <w:r>
+        <w:t xml:space="preserve">Les compétences se gagnent en dépensant 1000 or et sert à </w:t>
+      </w:r>
+      <w:r>
+        <w:t>fournir un dégât définit au monstre.</w:t>
+      </w:r>
     </w:p>
     <w:p/>
     <w:p>
@@ -4089,7 +3981,7 @@
           <w:lang w:val="fr-FR"/>
         </w:rPr>
       </w:pPr>
-      <w:bookmarkStart w:id="13" w:name="_Toc91174046"/>
+      <w:bookmarkStart w:id="10" w:name="_Toc91174046"/>
       <w:r>
         <w:rPr>
           <w:b w:val="0"/>
@@ -4097,30 +3989,26 @@
         </w:rPr>
         <w:t>Le système de sauvegarde</w:t>
       </w:r>
-      <w:bookmarkEnd w:id="13"/>
+      <w:bookmarkEnd w:id="10"/>
     </w:p>
     <w:p>
       <w:pPr>
         <w:pStyle w:val="Titre3"/>
       </w:pPr>
-      <w:bookmarkStart w:id="14" w:name="_Toc91174047"/>
+      <w:bookmarkStart w:id="11" w:name="_Toc91174047"/>
       <w:r>
         <w:t>Descriptif</w:t>
       </w:r>
-      <w:bookmarkEnd w:id="14"/>
-    </w:p>
-    <w:p/>
-    <w:p>
-      <w:pPr>
-        <w:pStyle w:val="Titre3"/>
-      </w:pPr>
-      <w:bookmarkStart w:id="15" w:name="_Toc91174048"/>
-      <w:r>
-        <w:t>Explications</w:t>
-      </w:r>
-      <w:bookmarkEnd w:id="15"/>
-    </w:p>
-    <w:p/>
+      <w:bookmarkEnd w:id="11"/>
+    </w:p>
+    <w:p>
+      <w:pPr>
+        <w:pStyle w:val="Corpsdetexte"/>
+      </w:pPr>
+      <w:r>
+        <w:t>Ecriture dans un fichier et réouverture de ce fichier pour y accéder.</w:t>
+      </w:r>
+    </w:p>
     <w:p>
       <w:pPr>
         <w:pStyle w:val="Corpsdetexte"/>
@@ -4201,7 +4089,7 @@
           </mc:Choice>
           <mc:Fallback>
             <w:pict>
-              <v:rect w14:anchorId="7D070689" id="Rectangle 11" o:spid="_x0000_s1026" style="position:absolute;margin-left:36.6pt;margin-top:10.05pt;width:522.45pt;height:2.25pt;z-index:-251629568;visibility:visible;mso-wrap-style:square;mso-width-percent:0;mso-height-percent:0;mso-wrap-distance-left:0;mso-wrap-distance-top:0;mso-wrap-distance-right:0;mso-wrap-distance-bottom:0;mso-position-horizontal:absolute;mso-position-horizontal-relative:page;mso-position-vertical:absolute;mso-position-vertical-relative:text;mso-width-percent:0;mso-height-percent:0;mso-width-relative:page;mso-height-relative:page;v-text-anchor:top" o:gfxdata="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" fillcolor="#edca60" stroked="f">
+              <v:rect w14:anchorId="015A3515" id="Rectangle 11" o:spid="_x0000_s1026" style="position:absolute;margin-left:36.6pt;margin-top:10.05pt;width:522.45pt;height:2.25pt;z-index:-251629568;visibility:visible;mso-wrap-style:square;mso-width-percent:0;mso-height-percent:0;mso-wrap-distance-left:0;mso-wrap-distance-top:0;mso-wrap-distance-right:0;mso-wrap-distance-bottom:0;mso-position-horizontal:absolute;mso-position-horizontal-relative:page;mso-position-vertical:absolute;mso-position-vertical-relative:text;mso-width-percent:0;mso-height-percent:0;mso-width-relative:page;mso-height-relative:page;v-text-anchor:top" o:gfxdata="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" fillcolor="#edca60" stroked="f">
                 <w10:wrap type="topAndBottom" anchorx="page"/>
               </v:rect>
             </w:pict>

</xml_diff>